<commit_message>
changed data dictionary and requirements
</commit_message>
<xml_diff>
--- a/CZ2006 Lab 1 Deliverables/Functional and Non-Functional Requirements.docx
+++ b/CZ2006 Lab 1 Deliverables/Functional and Non-Functional Requirements.docx
@@ -636,18 +636,43 @@
         <w:rPr>
           <w:rFonts w:eastAsia="Times New Roman" w:cstheme="minorHAnsi"/>
         </w:rPr>
-        <w:t>not proceed if</w:t>
+        <w:t xml:space="preserve">display “Incorrect Credentials” text in red below the </w:t>
       </w:r>
       <w:r>
         <w:rPr>
           <w:rFonts w:eastAsia="Times New Roman" w:cstheme="minorHAnsi"/>
         </w:rPr>
-        <w:t xml:space="preserve"> backend database </w:t>
+        <w:tab/>
+        <w:t xml:space="preserve">password textbox </w:t>
       </w:r>
       <w:r>
         <w:rPr>
           <w:rFonts w:eastAsia="Times New Roman" w:cstheme="minorHAnsi"/>
         </w:rPr>
+        <w:t>if</w:t>
+      </w:r>
+      <w:r>
+        <w:rPr>
+          <w:rFonts w:eastAsia="Times New Roman" w:cstheme="minorHAnsi"/>
+        </w:rPr>
+        <w:t xml:space="preserve"> backend</w:t>
+      </w:r>
+      <w:r>
+        <w:rPr>
+          <w:rFonts w:eastAsia="Times New Roman" w:cstheme="minorHAnsi"/>
+        </w:rPr>
+        <w:t xml:space="preserve"> </w:t>
+      </w:r>
+      <w:r>
+        <w:rPr>
+          <w:rFonts w:eastAsia="Times New Roman" w:cstheme="minorHAnsi"/>
+        </w:rPr>
+        <w:t xml:space="preserve">database </w:t>
+      </w:r>
+      <w:r>
+        <w:rPr>
+          <w:rFonts w:eastAsia="Times New Roman" w:cstheme="minorHAnsi"/>
+        </w:rPr>
         <w:t xml:space="preserve">does not have matching </w:t>
       </w:r>
       <w:r>
@@ -655,6 +680,11 @@
           <w:rFonts w:eastAsia="Times New Roman" w:cstheme="minorHAnsi"/>
         </w:rPr>
         <w:tab/>
+      </w:r>
+      <w:r>
+        <w:rPr>
+          <w:rFonts w:eastAsia="Times New Roman" w:cstheme="minorHAnsi"/>
+        </w:rPr>
         <w:t>credentials.</w:t>
       </w:r>
       <w:r>
@@ -866,63 +896,300 @@
           <w:rFonts w:ascii="Calibri" w:eastAsia="Times New Roman" w:hAnsi="Calibri" w:cs="Calibri"/>
           <w:color w:val="000000"/>
         </w:rPr>
-        <w:t xml:space="preserve">The system shall not proceed if the username text inputs have matching </w:t>
+        <w:t xml:space="preserve">The system shall </w:t>
+      </w:r>
+      <w:r>
+        <w:rPr>
+          <w:rFonts w:eastAsia="Times New Roman" w:cstheme="minorHAnsi"/>
+        </w:rPr>
+        <w:t>display “</w:t>
+      </w:r>
+      <w:r>
+        <w:rPr>
+          <w:rFonts w:eastAsia="Times New Roman" w:cstheme="minorHAnsi"/>
+        </w:rPr>
+        <w:t>Username has been used</w:t>
+      </w:r>
+      <w:r>
+        <w:rPr>
+          <w:rFonts w:eastAsia="Times New Roman" w:cstheme="minorHAnsi"/>
+        </w:rPr>
+        <w:t xml:space="preserve">” </w:t>
+      </w:r>
+      <w:r>
+        <w:rPr>
+          <w:rFonts w:eastAsia="Times New Roman" w:cstheme="minorHAnsi"/>
+        </w:rPr>
+        <w:t xml:space="preserve">text in red below the </w:t>
+      </w:r>
+      <w:r>
+        <w:rPr>
+          <w:rFonts w:eastAsia="Times New Roman" w:cstheme="minorHAnsi"/>
+        </w:rPr>
+        <w:tab/>
+        <w:t>username textbox</w:t>
+      </w:r>
+      <w:r>
+        <w:rPr>
+          <w:rFonts w:eastAsia="Times New Roman" w:cstheme="minorHAnsi"/>
+        </w:rPr>
+        <w:t xml:space="preserve"> </w:t>
       </w:r>
       <w:r>
         <w:rPr>
           <w:rFonts w:ascii="Calibri" w:eastAsia="Times New Roman" w:hAnsi="Calibri" w:cs="Calibri"/>
           <w:color w:val="000000"/>
         </w:rPr>
-        <w:tab/>
-        <w:t>data with the database.</w:t>
-      </w:r>
-    </w:p>
-    <w:p>
-      <w:pPr>
-        <w:pStyle w:val="ListParagraph"/>
-        <w:numPr>
-          <w:ilvl w:val="2"/>
-          <w:numId w:val="14"/>
-        </w:numPr>
-        <w:rPr>
-          <w:b/>
-          <w:u w:val="single"/>
-        </w:rPr>
-      </w:pPr>
+        <w:t>if the username text</w:t>
+      </w:r>
       <w:r>
         <w:rPr>
           <w:rFonts w:ascii="Calibri" w:eastAsia="Times New Roman" w:hAnsi="Calibri" w:cs="Calibri"/>
           <w:color w:val="000000"/>
         </w:rPr>
-        <w:t xml:space="preserve">The system shall not proceed if the text inputs have empty fields. </w:t>
-      </w:r>
-    </w:p>
-    <w:p>
-      <w:pPr>
-        <w:pStyle w:val="ListParagraph"/>
-        <w:numPr>
-          <w:ilvl w:val="2"/>
-          <w:numId w:val="14"/>
-        </w:numPr>
-        <w:rPr>
-          <w:b/>
-          <w:u w:val="single"/>
-        </w:rPr>
-      </w:pPr>
+        <w:t xml:space="preserve">box </w:t>
+      </w:r>
+      <w:proofErr w:type="gramStart"/>
       <w:r>
         <w:rPr>
           <w:rFonts w:ascii="Calibri" w:eastAsia="Times New Roman" w:hAnsi="Calibri" w:cs="Calibri"/>
           <w:color w:val="000000"/>
         </w:rPr>
-        <w:t xml:space="preserve">The system shall not proceed if the email text inputs have matching data </w:t>
-      </w:r>
+        <w:t>have</w:t>
+      </w:r>
+      <w:proofErr w:type="gramEnd"/>
       <w:r>
         <w:rPr>
           <w:rFonts w:ascii="Calibri" w:eastAsia="Times New Roman" w:hAnsi="Calibri" w:cs="Calibri"/>
           <w:color w:val="000000"/>
         </w:rPr>
+        <w:t xml:space="preserve"> matching data with the </w:t>
+      </w:r>
+      <w:r>
+        <w:rPr>
+          <w:rFonts w:ascii="Calibri" w:eastAsia="Times New Roman" w:hAnsi="Calibri" w:cs="Calibri"/>
+          <w:color w:val="000000"/>
+        </w:rPr>
         <w:tab/>
-        <w:t>with the database.</w:t>
+      </w:r>
+      <w:r>
+        <w:rPr>
+          <w:rFonts w:ascii="Calibri" w:eastAsia="Times New Roman" w:hAnsi="Calibri" w:cs="Calibri"/>
+          <w:color w:val="000000"/>
+        </w:rPr>
+        <w:t>database.</w:t>
+      </w:r>
+    </w:p>
+    <w:p>
+      <w:pPr>
+        <w:pStyle w:val="ListParagraph"/>
+        <w:numPr>
+          <w:ilvl w:val="2"/>
+          <w:numId w:val="14"/>
+        </w:numPr>
+        <w:rPr>
+          <w:b/>
+          <w:u w:val="single"/>
+        </w:rPr>
+      </w:pPr>
+      <w:r>
+        <w:rPr>
+          <w:rFonts w:ascii="Calibri" w:eastAsia="Times New Roman" w:hAnsi="Calibri" w:cs="Calibri"/>
+          <w:color w:val="000000"/>
+        </w:rPr>
+        <w:t>The system s</w:t>
+      </w:r>
+      <w:r>
+        <w:rPr>
+          <w:rFonts w:ascii="Calibri" w:eastAsia="Times New Roman" w:hAnsi="Calibri" w:cs="Calibri"/>
+          <w:color w:val="000000"/>
+        </w:rPr>
+        <w:t xml:space="preserve">hall display “Please ensure all fields are filled in” text in red </w:t>
+      </w:r>
+      <w:r>
+        <w:rPr>
+          <w:rFonts w:ascii="Calibri" w:eastAsia="Times New Roman" w:hAnsi="Calibri" w:cs="Calibri"/>
+          <w:color w:val="000000"/>
+        </w:rPr>
+        <w:tab/>
+        <w:t xml:space="preserve">below the password textbox </w:t>
+      </w:r>
+      <w:r>
+        <w:rPr>
+          <w:rFonts w:ascii="Calibri" w:eastAsia="Times New Roman" w:hAnsi="Calibri" w:cs="Calibri"/>
+          <w:color w:val="000000"/>
+        </w:rPr>
+        <w:t>if the</w:t>
+      </w:r>
+      <w:r>
+        <w:rPr>
+          <w:rFonts w:ascii="Calibri" w:eastAsia="Times New Roman" w:hAnsi="Calibri" w:cs="Calibri"/>
+          <w:color w:val="000000"/>
+        </w:rPr>
+        <w:t xml:space="preserve"> password</w:t>
+      </w:r>
+      <w:r>
+        <w:rPr>
+          <w:rFonts w:ascii="Calibri" w:eastAsia="Times New Roman" w:hAnsi="Calibri" w:cs="Calibri"/>
+          <w:color w:val="000000"/>
+        </w:rPr>
+        <w:t xml:space="preserve"> text</w:t>
+      </w:r>
+      <w:r>
+        <w:rPr>
+          <w:rFonts w:ascii="Calibri" w:eastAsia="Times New Roman" w:hAnsi="Calibri" w:cs="Calibri"/>
+          <w:color w:val="000000"/>
+        </w:rPr>
+        <w:t xml:space="preserve">box </w:t>
+      </w:r>
+      <w:r>
+        <w:rPr>
+          <w:rFonts w:ascii="Calibri" w:eastAsia="Times New Roman" w:hAnsi="Calibri" w:cs="Calibri"/>
+          <w:color w:val="000000"/>
+        </w:rPr>
+        <w:t xml:space="preserve">have empty fields. </w:t>
+      </w:r>
+    </w:p>
+    <w:p>
+      <w:pPr>
+        <w:pStyle w:val="ListParagraph"/>
+        <w:numPr>
+          <w:ilvl w:val="2"/>
+          <w:numId w:val="14"/>
+        </w:numPr>
+        <w:rPr>
+          <w:b/>
+          <w:u w:val="single"/>
+        </w:rPr>
+      </w:pPr>
+      <w:r>
+        <w:rPr>
+          <w:rFonts w:ascii="Calibri" w:eastAsia="Times New Roman" w:hAnsi="Calibri" w:cs="Calibri"/>
+          <w:color w:val="000000"/>
+        </w:rPr>
+        <w:t xml:space="preserve">The </w:t>
+      </w:r>
+      <w:r>
+        <w:rPr>
+          <w:rFonts w:ascii="Calibri" w:eastAsia="Times New Roman" w:hAnsi="Calibri" w:cs="Calibri"/>
+          <w:color w:val="000000"/>
+        </w:rPr>
+        <w:t xml:space="preserve">shall </w:t>
+      </w:r>
+      <w:r>
+        <w:rPr>
+          <w:rFonts w:eastAsia="Times New Roman" w:cstheme="minorHAnsi"/>
+        </w:rPr>
+        <w:t>display “</w:t>
+      </w:r>
+      <w:r>
+        <w:rPr>
+          <w:rFonts w:eastAsia="Times New Roman" w:cstheme="minorHAnsi"/>
+        </w:rPr>
+        <w:t>Email not available</w:t>
+      </w:r>
+      <w:r>
+        <w:rPr>
+          <w:rFonts w:eastAsia="Times New Roman" w:cstheme="minorHAnsi"/>
+        </w:rPr>
+        <w:t xml:space="preserve">” text in red below the username text </w:t>
+      </w:r>
+      <w:r>
+        <w:rPr>
+          <w:rFonts w:eastAsia="Times New Roman" w:cstheme="minorHAnsi"/>
+        </w:rPr>
+        <w:tab/>
+      </w:r>
+      <w:r>
+        <w:rPr>
+          <w:rFonts w:eastAsia="Times New Roman" w:cstheme="minorHAnsi"/>
+        </w:rPr>
+        <w:t>field</w:t>
+      </w:r>
+      <w:r>
+        <w:rPr>
+          <w:rFonts w:ascii="Calibri" w:eastAsia="Times New Roman" w:hAnsi="Calibri" w:cs="Calibri"/>
+          <w:color w:val="000000"/>
+        </w:rPr>
+        <w:t xml:space="preserve"> if the email text</w:t>
+      </w:r>
+      <w:r>
+        <w:rPr>
+          <w:rFonts w:ascii="Calibri" w:eastAsia="Times New Roman" w:hAnsi="Calibri" w:cs="Calibri"/>
+          <w:color w:val="000000"/>
+        </w:rPr>
+        <w:t xml:space="preserve">box </w:t>
+      </w:r>
+      <w:r>
+        <w:rPr>
+          <w:rFonts w:ascii="Calibri" w:eastAsia="Times New Roman" w:hAnsi="Calibri" w:cs="Calibri"/>
+          <w:color w:val="000000"/>
+        </w:rPr>
+        <w:t>have matching data with the</w:t>
+      </w:r>
+      <w:r>
+        <w:rPr>
+          <w:rFonts w:ascii="Calibri" w:eastAsia="Times New Roman" w:hAnsi="Calibri" w:cs="Calibri"/>
+          <w:color w:val="000000"/>
+        </w:rPr>
+        <w:t xml:space="preserve"> </w:t>
+      </w:r>
+      <w:r>
+        <w:rPr>
+          <w:rFonts w:ascii="Calibri" w:eastAsia="Times New Roman" w:hAnsi="Calibri" w:cs="Calibri"/>
+          <w:color w:val="000000"/>
+        </w:rPr>
+        <w:t>database.</w:t>
+      </w:r>
+    </w:p>
+    <w:p>
+      <w:pPr>
+        <w:pStyle w:val="ListParagraph"/>
+        <w:numPr>
+          <w:ilvl w:val="2"/>
+          <w:numId w:val="14"/>
+        </w:numPr>
+        <w:rPr>
+          <w:b/>
+          <w:u w:val="single"/>
+        </w:rPr>
+      </w:pPr>
+      <w:r>
+        <w:rPr>
+          <w:rFonts w:ascii="Calibri" w:eastAsia="Times New Roman" w:hAnsi="Calibri" w:cs="Calibri"/>
+          <w:color w:val="000000"/>
+        </w:rPr>
+        <w:t xml:space="preserve">The system shall display “Please ensure your username does not exceed 20 </w:t>
+      </w:r>
+      <w:r>
+        <w:rPr>
+          <w:rFonts w:ascii="Calibri" w:eastAsia="Times New Roman" w:hAnsi="Calibri" w:cs="Calibri"/>
+          <w:color w:val="000000"/>
+        </w:rPr>
+        <w:tab/>
+        <w:t xml:space="preserve">words and have spaces” </w:t>
+      </w:r>
+      <w:r>
+        <w:rPr>
+          <w:rFonts w:ascii="Calibri" w:eastAsia="Times New Roman" w:hAnsi="Calibri" w:cs="Calibri"/>
+          <w:color w:val="000000"/>
+        </w:rPr>
+        <w:t xml:space="preserve">if the username textbox have more than 20 words </w:t>
+      </w:r>
+      <w:r>
+        <w:rPr>
+          <w:rFonts w:ascii="Calibri" w:eastAsia="Times New Roman" w:hAnsi="Calibri" w:cs="Calibri"/>
+          <w:color w:val="000000"/>
+        </w:rPr>
+        <w:tab/>
+        <w:t>and have spaces.</w:t>
+      </w:r>
+      <w:r>
+        <w:rPr>
+          <w:rFonts w:ascii="Calibri" w:eastAsia="Times New Roman" w:hAnsi="Calibri" w:cs="Calibri"/>
+          <w:color w:val="000000"/>
+        </w:rPr>
+        <w:t xml:space="preserve"> </w:t>
       </w:r>
     </w:p>
     <w:p>
@@ -1091,6 +1358,28 @@
     <w:p>
       <w:pPr>
         <w:pStyle w:val="ListParagraph"/>
+        <w:numPr>
+          <w:ilvl w:val="2"/>
+          <w:numId w:val="14"/>
+        </w:numPr>
+        <w:rPr>
+          <w:b/>
+        </w:rPr>
+      </w:pPr>
+      <w:r>
+        <w:t>The</w:t>
+      </w:r>
+      <w:r>
+        <w:t xml:space="preserve"> system shall display a worded documentation on the step-by step </w:t>
+      </w:r>
+      <w:r>
+        <w:tab/>
+        <w:t>procedure of using the application.</w:t>
+      </w:r>
+    </w:p>
+    <w:p>
+      <w:pPr>
+        <w:pStyle w:val="ListParagraph"/>
         <w:ind w:left="574"/>
         <w:rPr>
           <w:b/>
@@ -1226,6 +1515,7 @@
         </w:rPr>
       </w:pPr>
       <w:r>
+        <w:lastRenderedPageBreak/>
         <w:t>The system shall allow users to filter between these options:</w:t>
       </w:r>
     </w:p>
@@ -2425,19 +2715,22 @@
       <w:pPr>
         <w:pStyle w:val="ListParagraph"/>
         <w:numPr>
-          <w:ilvl w:val="4"/>
-          <w:numId w:val="14"/>
-        </w:numPr>
-      </w:pPr>
-      <w:r>
-        <w:t>Region</w:t>
-      </w:r>
-    </w:p>
-    <w:p>
-      <w:pPr>
-        <w:pStyle w:val="ListParagraph"/>
-        <w:numPr>
-          <w:ilvl w:val="4"/>
+          <w:ilvl w:val="2"/>
+          <w:numId w:val="14"/>
+        </w:numPr>
+      </w:pPr>
+      <w:r>
+        <w:t>Regio</w:t>
+      </w:r>
+      <w:r>
+        <w:t>n</w:t>
+      </w:r>
+    </w:p>
+    <w:p>
+      <w:pPr>
+        <w:pStyle w:val="ListParagraph"/>
+        <w:numPr>
+          <w:ilvl w:val="2"/>
           <w:numId w:val="14"/>
         </w:numPr>
       </w:pPr>
@@ -2868,19 +3161,10 @@
         <w:t xml:space="preserve">The system shall provide drop down lists for </w:t>
       </w:r>
       <w:r>
-        <w:t>the different filters.</w:t>
-      </w:r>
-    </w:p>
-    <w:p>
-      <w:pPr>
-        <w:pStyle w:val="ListParagraph"/>
-        <w:numPr>
-          <w:ilvl w:val="2"/>
-          <w:numId w:val="19"/>
-        </w:numPr>
-      </w:pPr>
-      <w:r>
-        <w:t>The system shall remove inapplicable filters when necessary.</w:t>
+        <w:t>all</w:t>
+      </w:r>
+      <w:r>
+        <w:t xml:space="preserve"> filters.</w:t>
       </w:r>
     </w:p>
     <w:p>
@@ -2892,10 +3176,13 @@
         </w:numPr>
       </w:pPr>
       <w:r>
-        <w:t xml:space="preserve">The system shall </w:t>
-      </w:r>
-      <w:r>
-        <w:t>have a help button to aid users.</w:t>
+        <w:t xml:space="preserve">The system </w:t>
+      </w:r>
+      <w:r>
+        <w:t>shall</w:t>
+      </w:r>
+      <w:r>
+        <w:t xml:space="preserve"> allow users to undo any actions.</w:t>
       </w:r>
     </w:p>
     <w:p>
@@ -2907,13 +3194,13 @@
         </w:numPr>
       </w:pPr>
       <w:r>
-        <w:t xml:space="preserve">The system </w:t>
-      </w:r>
-      <w:r>
-        <w:t>shall</w:t>
-      </w:r>
-      <w:r>
-        <w:t xml:space="preserve"> allow users to undo any actions.</w:t>
+        <w:t xml:space="preserve">The system shall have </w:t>
+      </w:r>
+      <w:r>
+        <w:t>visible</w:t>
+      </w:r>
+      <w:r>
+        <w:t xml:space="preserve"> buttons.</w:t>
       </w:r>
     </w:p>
     <w:p>
@@ -2925,13 +3212,31 @@
         </w:numPr>
       </w:pPr>
       <w:r>
-        <w:t xml:space="preserve">The system shall </w:t>
-      </w:r>
-      <w:r>
-        <w:t>display text messages as a form of feedback to users.</w:t>
-      </w:r>
-      <w:r>
-        <w:t xml:space="preserve"> </w:t>
+        <w:t>The system shall allow users to</w:t>
+      </w:r>
+      <w:r>
+        <w:t xml:space="preserve"> leave </w:t>
+      </w:r>
+      <w:r>
+        <w:t xml:space="preserve">non-asterisk filter functions empty. </w:t>
+      </w:r>
+    </w:p>
+    <w:p>
+      <w:pPr>
+        <w:pStyle w:val="ListParagraph"/>
+        <w:numPr>
+          <w:ilvl w:val="0"/>
+          <w:numId w:val="19"/>
+        </w:numPr>
+        <w:rPr>
+          <w:b/>
+        </w:rPr>
+      </w:pPr>
+      <w:r>
+        <w:rPr>
+          <w:b/>
+        </w:rPr>
+        <w:t xml:space="preserve">Performance </w:t>
       </w:r>
     </w:p>
     <w:p>
@@ -2943,7 +3248,16 @@
         </w:numPr>
       </w:pPr>
       <w:r>
-        <w:t>The system shall have prominent buttons.</w:t>
+        <w:t xml:space="preserve">The system </w:t>
+      </w:r>
+      <w:r>
+        <w:t>shall</w:t>
+      </w:r>
+      <w:r>
+        <w:t xml:space="preserve"> have a response time of less than 1 second</w:t>
+      </w:r>
+      <w:r>
+        <w:t>.</w:t>
       </w:r>
     </w:p>
     <w:p>
@@ -2955,13 +3269,30 @@
         </w:numPr>
       </w:pPr>
       <w:r>
-        <w:t>The system shall allow users to</w:t>
-      </w:r>
-      <w:r>
-        <w:t xml:space="preserve"> leave </w:t>
-      </w:r>
-      <w:r>
-        <w:t xml:space="preserve">non-asterisk filter functions empty. </w:t>
+        <w:t xml:space="preserve">The system </w:t>
+      </w:r>
+      <w:r>
+        <w:t>shall</w:t>
+      </w:r>
+      <w:r>
+        <w:t xml:space="preserve"> </w:t>
+      </w:r>
+      <w:r>
+        <w:t>be able to support 100 000 concurrent users.</w:t>
+      </w:r>
+      <w:bookmarkStart w:id="0" w:name="_GoBack"/>
+      <w:bookmarkEnd w:id="0"/>
+    </w:p>
+    <w:p>
+      <w:pPr>
+        <w:pStyle w:val="ListParagraph"/>
+        <w:numPr>
+          <w:ilvl w:val="1"/>
+          <w:numId w:val="19"/>
+        </w:numPr>
+      </w:pPr>
+      <w:r>
+        <w:t>The system shall never crash due to system overload.</w:t>
       </w:r>
     </w:p>
     <w:p>
@@ -2979,7 +3310,7 @@
         <w:rPr>
           <w:b/>
         </w:rPr>
-        <w:t xml:space="preserve">Performance </w:t>
+        <w:t>Supportability</w:t>
       </w:r>
     </w:p>
     <w:p>
@@ -2991,16 +3322,31 @@
         </w:numPr>
       </w:pPr>
       <w:r>
-        <w:t xml:space="preserve">The system </w:t>
-      </w:r>
-      <w:r>
-        <w:t>shall</w:t>
-      </w:r>
-      <w:r>
-        <w:t xml:space="preserve"> have a response time of less than 1 second</w:t>
-      </w:r>
-      <w:r>
-        <w:t>.</w:t>
+        <w:t xml:space="preserve">The </w:t>
+      </w:r>
+      <w:r>
+        <w:t>developers shall troubleshoot problems faced by the users</w:t>
+      </w:r>
+      <w:r>
+        <w:t xml:space="preserve"> on a weekly basis.</w:t>
+      </w:r>
+    </w:p>
+    <w:p>
+      <w:pPr>
+        <w:pStyle w:val="ListParagraph"/>
+        <w:numPr>
+          <w:ilvl w:val="0"/>
+          <w:numId w:val="19"/>
+        </w:numPr>
+        <w:rPr>
+          <w:b/>
+        </w:rPr>
+      </w:pPr>
+      <w:r>
+        <w:rPr>
+          <w:b/>
+        </w:rPr>
+        <w:t>Interface</w:t>
       </w:r>
     </w:p>
     <w:p>
@@ -3018,10 +3364,10 @@
         <w:t>shall</w:t>
       </w:r>
       <w:r>
-        <w:t xml:space="preserve"> </w:t>
-      </w:r>
-      <w:r>
-        <w:t>be able to support 100 000 concurrent users.</w:t>
+        <w:t xml:space="preserve"> be able to retrieve resale flat information from Data.gov.sg</w:t>
+      </w:r>
+      <w:r>
+        <w:t xml:space="preserve"> API</w:t>
       </w:r>
     </w:p>
     <w:p>
@@ -3033,90 +3379,6 @@
         </w:numPr>
       </w:pPr>
       <w:r>
-        <w:t>The system shall never crash due to system overload.</w:t>
-      </w:r>
-    </w:p>
-    <w:p>
-      <w:pPr>
-        <w:pStyle w:val="ListParagraph"/>
-        <w:numPr>
-          <w:ilvl w:val="0"/>
-          <w:numId w:val="19"/>
-        </w:numPr>
-        <w:rPr>
-          <w:b/>
-        </w:rPr>
-      </w:pPr>
-      <w:r>
-        <w:rPr>
-          <w:b/>
-        </w:rPr>
-        <w:t>Supportability</w:t>
-      </w:r>
-    </w:p>
-    <w:p>
-      <w:pPr>
-        <w:pStyle w:val="ListParagraph"/>
-        <w:numPr>
-          <w:ilvl w:val="1"/>
-          <w:numId w:val="19"/>
-        </w:numPr>
-      </w:pPr>
-      <w:r>
-        <w:t xml:space="preserve">The </w:t>
-      </w:r>
-      <w:r>
-        <w:t>developers shall troubleshoot problems faced by the users.</w:t>
-      </w:r>
-    </w:p>
-    <w:p>
-      <w:pPr>
-        <w:pStyle w:val="ListParagraph"/>
-        <w:numPr>
-          <w:ilvl w:val="0"/>
-          <w:numId w:val="19"/>
-        </w:numPr>
-        <w:rPr>
-          <w:b/>
-        </w:rPr>
-      </w:pPr>
-      <w:r>
-        <w:rPr>
-          <w:b/>
-        </w:rPr>
-        <w:t>Interface</w:t>
-      </w:r>
-    </w:p>
-    <w:p>
-      <w:pPr>
-        <w:pStyle w:val="ListParagraph"/>
-        <w:numPr>
-          <w:ilvl w:val="1"/>
-          <w:numId w:val="19"/>
-        </w:numPr>
-      </w:pPr>
-      <w:r>
-        <w:t xml:space="preserve">The system </w:t>
-      </w:r>
-      <w:r>
-        <w:t>shall</w:t>
-      </w:r>
-      <w:r>
-        <w:t xml:space="preserve"> be able to retrieve resale flat information from Data.gov.sg</w:t>
-      </w:r>
-      <w:r>
-        <w:t xml:space="preserve"> API</w:t>
-      </w:r>
-    </w:p>
-    <w:p>
-      <w:pPr>
-        <w:pStyle w:val="ListParagraph"/>
-        <w:numPr>
-          <w:ilvl w:val="1"/>
-          <w:numId w:val="19"/>
-        </w:numPr>
-      </w:pPr>
-      <w:r>
         <w:t xml:space="preserve">The system </w:t>
       </w:r>
       <w:r>
@@ -3171,7 +3433,19 @@
         </w:numPr>
       </w:pPr>
       <w:r>
-        <w:t>Users must have Android version 9.0 and above to be compatible with the system.</w:t>
+        <w:t>The system shall</w:t>
+      </w:r>
+      <w:r>
+        <w:t xml:space="preserve"> </w:t>
+      </w:r>
+      <w:r>
+        <w:t>develop with</w:t>
+      </w:r>
+      <w:r>
+        <w:t xml:space="preserve"> Android version 9.0 and above</w:t>
+      </w:r>
+      <w:r>
+        <w:t>.</w:t>
       </w:r>
     </w:p>
     <w:p>
@@ -3326,13 +3600,14 @@
       <w:r>
         <w:t xml:space="preserve"> be updated on a monthly basis for currency purposes</w:t>
       </w:r>
+      <w:r>
+        <w:t xml:space="preserve"> by the developers</w:t>
+      </w:r>
     </w:p>
     <w:p>
       <w:pPr>
         <w:ind w:left="720" w:hanging="720"/>
       </w:pPr>
-      <w:bookmarkStart w:id="0" w:name="_GoBack"/>
-      <w:bookmarkEnd w:id="0"/>
     </w:p>
     <w:sectPr>
       <w:pgSz w:w="11906" w:h="16838"/>

</xml_diff>